<commit_message>
Creación del proyecto de Maven
</commit_message>
<xml_diff>
--- a/Practica4/CajaNegraPractica4B.docx
+++ b/Practica4/CajaNegraPractica4B.docx
@@ -4,13 +4,19 @@
   <w:body>
     <w:p>
       <w:pPr>
+        <w:pStyle w:val="Ttulo"/>
+      </w:pPr>
+      <w:r>
+        <w:t xml:space="preserve">Caja Negra </w:t>
+      </w:r>
+      <w:proofErr w:type="spellStart"/>
+      <w:r>
         <w:rPr>
           <w:u w:val="single"/>
         </w:rPr>
-      </w:pPr>
-      <w:r>
-        <w:t>Hola David</w:t>
+        <w:t>ListaOrdenadaAcotada</w:t>
       </w:r>
+      <w:proofErr w:type="spellEnd"/>
     </w:p>
     <w:sectPr>
       <w:pgSz w:w="11906" w:h="16838"/>
@@ -775,10 +781,11 @@
     <w:link w:val="TtuloCar"/>
     <w:uiPriority w:val="10"/>
     <w:qFormat/>
-    <w:rsid w:val="00AC35EB"/>
+    <w:rsid w:val="00130D45"/>
     <w:pPr>
       <w:spacing w:after="80" w:line="240" w:lineRule="auto"/>
       <w:contextualSpacing/>
+      <w:jc w:val="center"/>
     </w:pPr>
     <w:rPr>
       <w:rFonts w:asciiTheme="majorHAnsi" w:eastAsiaTheme="majorEastAsia" w:hAnsiTheme="majorHAnsi" w:cstheme="majorBidi"/>
@@ -793,7 +800,7 @@
     <w:basedOn w:val="Fuentedeprrafopredeter"/>
     <w:link w:val="Ttulo"/>
     <w:uiPriority w:val="10"/>
-    <w:rsid w:val="00AC35EB"/>
+    <w:rsid w:val="00130D45"/>
     <w:rPr>
       <w:rFonts w:asciiTheme="majorHAnsi" w:eastAsiaTheme="majorEastAsia" w:hAnsiTheme="majorHAnsi" w:cstheme="majorBidi"/>
       <w:spacing w:val="-10"/>

</xml_diff>